<commit_message>
Fix website navigation by updating YAML headers in days/*.qmd files to use HTML format instead of RevealJS
</commit_message>
<xml_diff>
--- a/docs/resources/module-handbook.docx
+++ b/docs/resources/module-handbook.docx
@@ -3304,94 +3304,6 @@
       </w:r>
       <w:r>
         <w:t xml:space="preserve">: Belfast Campus, Room MC-204</w:t>
-      </w:r>
-    </w:p>
-    <w:p>
-      <w:pPr>
-        <w:pStyle w:val="BodyText"/>
-      </w:pPr>
-      <w:r>
-        <w:rPr>
-          <w:b/>
-          <w:bCs/>
-        </w:rPr>
-        <w:t xml:space="preserve">Programme Director</w:t>
-      </w:r>
-      <w:r>
-        <w:t xml:space="preserve">: [Name]</w:t>
-      </w:r>
-      <w:r>
-        <w:br/>
-      </w:r>
-      <w:r>
-        <w:rPr>
-          <w:b/>
-          <w:bCs/>
-        </w:rPr>
-        <w:t xml:space="preserve">Email</w:t>
-      </w:r>
-      <w:r>
-        <w:t xml:space="preserve">: [Email address]</w:t>
-      </w:r>
-      <w:r>
-        <w:br/>
-      </w:r>
-      <w:r>
-        <w:rPr>
-          <w:b/>
-          <w:bCs/>
-        </w:rPr>
-        <w:t xml:space="preserve">Office</w:t>
-      </w:r>
-      <w:r>
-        <w:t xml:space="preserve">: [Location]</w:t>
-      </w:r>
-    </w:p>
-    <w:p>
-      <w:pPr>
-        <w:pStyle w:val="BodyText"/>
-      </w:pPr>
-      <w:r>
-        <w:t xml:space="preserve">For administrative queries:</w:t>
-      </w:r>
-      <w:r>
-        <w:br/>
-      </w:r>
-      <w:r>
-        <w:rPr>
-          <w:b/>
-          <w:bCs/>
-        </w:rPr>
-        <w:t xml:space="preserve">Course Office</w:t>
-      </w:r>
-      <w:r>
-        <w:t xml:space="preserve">: [Contact details]</w:t>
-      </w:r>
-      <w:r>
-        <w:br/>
-      </w:r>
-      <w:r>
-        <w:rPr>
-          <w:b/>
-          <w:bCs/>
-        </w:rPr>
-        <w:t xml:space="preserve">Email</w:t>
-      </w:r>
-      <w:r>
-        <w:t xml:space="preserve">: [Email address]</w:t>
-      </w:r>
-      <w:r>
-        <w:br/>
-      </w:r>
-      <w:r>
-        <w:rPr>
-          <w:b/>
-          <w:bCs/>
-        </w:rPr>
-        <w:t xml:space="preserve">Phone</w:t>
-      </w:r>
-      <w:r>
-        <w:t xml:space="preserve">: [Phone number]</w:t>
       </w:r>
     </w:p>
     <w:bookmarkEnd w:id="72"/>

</xml_diff>